<commit_message>
Update views, Add logic to take appointment
</commit_message>
<xml_diff>
--- a/00. CSharp-ASP-NET-Core-Course-Introduction-Project-Assignment-Date-1.docx
+++ b/00. CSharp-ASP-NET-Core-Course-Introduction-Project-Assignment-Date-1.docx
@@ -131,6 +131,8 @@
           <w:lang w:val="en-GB"/>
         </w:rPr>
       </w:pPr>
+      <w:bookmarkStart w:id="0" w:name="_GoBack"/>
+      <w:bookmarkEnd w:id="0"/>
       <w:r>
         <w:rPr>
           <w:lang w:val="en-GB"/>
@@ -1179,6 +1181,7 @@
           <w:rStyle w:val="lev"/>
           <w:b w:val="0"/>
           <w:bCs w:val="0"/>
+          <w:highlight w:val="green"/>
           <w:lang w:val="en-GB"/>
         </w:rPr>
       </w:pPr>
@@ -1186,6 +1189,7 @@
         <w:rPr>
           <w:rStyle w:val="lev"/>
           <w:b w:val="0"/>
+          <w:highlight w:val="green"/>
           <w:lang w:val="en-GB"/>
         </w:rPr>
         <w:t xml:space="preserve">Use </w:t>
@@ -1194,6 +1198,7 @@
         <w:rPr>
           <w:rStyle w:val="lev"/>
           <w:noProof/>
+          <w:highlight w:val="green"/>
         </w:rPr>
         <w:t>Dependency Injection</w:t>
       </w:r>
@@ -1210,6 +1215,7 @@
           <w:rStyle w:val="lev"/>
           <w:b w:val="0"/>
           <w:bCs w:val="0"/>
+          <w:highlight w:val="green"/>
           <w:lang w:val="en-GB"/>
         </w:rPr>
       </w:pPr>
@@ -1218,6 +1224,7 @@
           <w:rStyle w:val="lev"/>
           <w:b w:val="0"/>
           <w:noProof/>
+          <w:highlight w:val="green"/>
         </w:rPr>
         <w:t>The built-in one in ASP.NET Core is perfectly fine</w:t>
       </w:r>
@@ -1606,28 +1613,42 @@
       <w:pPr>
         <w:spacing w:before="120" w:line="240" w:lineRule="auto"/>
         <w:jc w:val="both"/>
-      </w:pPr>
-      <w:r>
+        <w:rPr>
+          <w:highlight w:val="green"/>
+        </w:rPr>
+      </w:pPr>
+      <w:r>
+        <w:rPr>
+          <w:highlight w:val="green"/>
+        </w:rPr>
         <w:t xml:space="preserve">Use a </w:t>
       </w:r>
       <w:r>
         <w:rPr>
           <w:b/>
           <w:bCs/>
+          <w:highlight w:val="green"/>
         </w:rPr>
         <w:t>source control system</w:t>
       </w:r>
       <w:r>
+        <w:rPr>
+          <w:highlight w:val="green"/>
+        </w:rPr>
         <w:t xml:space="preserve"> by choice, e.g. </w:t>
       </w:r>
       <w:r>
         <w:rPr>
           <w:b/>
           <w:bCs/>
+          <w:highlight w:val="green"/>
         </w:rPr>
         <w:t>GitHub</w:t>
       </w:r>
       <w:r>
+        <w:rPr>
+          <w:highlight w:val="green"/>
+        </w:rPr>
         <w:t xml:space="preserve">, </w:t>
       </w:r>
       <w:r>
@@ -1635,6 +1656,7 @@
           <w:b/>
           <w:bCs/>
           <w:noProof/>
+          <w:highlight w:val="green"/>
         </w:rPr>
         <w:t>BitBucket</w:t>
       </w:r>
@@ -1648,9 +1670,13 @@
         </w:numPr>
         <w:spacing w:before="120" w:line="240" w:lineRule="auto"/>
         <w:jc w:val="both"/>
-      </w:pPr>
-      <w:r>
-        <w:rPr>
+        <w:rPr>
+          <w:highlight w:val="green"/>
+        </w:rPr>
+      </w:pPr>
+      <w:r>
+        <w:rPr>
+          <w:highlight w:val="green"/>
           <w:lang w:val="en-GB"/>
         </w:rPr>
         <w:t>Submit a link to your public source code repository</w:t>
@@ -1665,9 +1691,13 @@
         </w:numPr>
         <w:spacing w:before="120" w:line="240" w:lineRule="auto"/>
         <w:jc w:val="both"/>
-      </w:pPr>
-      <w:r>
-        <w:rPr>
+        <w:rPr>
+          <w:highlight w:val="green"/>
+        </w:rPr>
+      </w:pPr>
+      <w:r>
+        <w:rPr>
+          <w:highlight w:val="green"/>
           <w:lang w:val="en-GB"/>
         </w:rPr>
         <w:t xml:space="preserve">You should have </w:t>
@@ -1676,12 +1706,14 @@
         <w:rPr>
           <w:b/>
           <w:bCs/>
+          <w:highlight w:val="green"/>
           <w:lang w:val="en-GB"/>
         </w:rPr>
         <w:t>commits</w:t>
       </w:r>
       <w:r>
         <w:rPr>
+          <w:highlight w:val="green"/>
           <w:lang w:val="en-GB"/>
         </w:rPr>
         <w:t xml:space="preserve"> in at least </w:t>
@@ -1690,12 +1722,14 @@
         <w:rPr>
           <w:b/>
           <w:bCs/>
+          <w:highlight w:val="green"/>
           <w:lang w:val="en-GB"/>
         </w:rPr>
         <w:t>5 DIFFERENT</w:t>
       </w:r>
       <w:r>
         <w:rPr>
+          <w:highlight w:val="green"/>
           <w:lang w:val="en-GB"/>
         </w:rPr>
         <w:t xml:space="preserve"> days</w:t>
@@ -1710,9 +1744,13 @@
         </w:numPr>
         <w:spacing w:before="120" w:line="240" w:lineRule="auto"/>
         <w:jc w:val="both"/>
-      </w:pPr>
-      <w:r>
-        <w:rPr>
+        <w:rPr>
+          <w:highlight w:val="green"/>
+        </w:rPr>
+      </w:pPr>
+      <w:r>
+        <w:rPr>
+          <w:highlight w:val="green"/>
           <w:lang w:val="en-GB"/>
         </w:rPr>
         <w:t xml:space="preserve">You should have at least </w:t>
@@ -1721,6 +1759,7 @@
         <w:rPr>
           <w:b/>
           <w:bCs/>
+          <w:highlight w:val="green"/>
           <w:lang w:val="en-GB"/>
         </w:rPr>
         <w:t>20 commits</w:t>
@@ -1731,94 +1770,104 @@
         <w:rPr>
           <w:b/>
           <w:bCs/>
+          <w:highlight w:val="green"/>
         </w:rPr>
         <w:t xml:space="preserve">IMPORTANT: </w:t>
       </w:r>
       <w:r>
+        <w:rPr>
+          <w:highlight w:val="green"/>
+        </w:rPr>
         <w:t xml:space="preserve">The </w:t>
       </w:r>
       <w:r>
         <w:rPr>
           <w:b/>
           <w:bCs/>
+          <w:highlight w:val="green"/>
         </w:rPr>
         <w:t>Source Control Requirements</w:t>
       </w:r>
       <w:r>
+        <w:rPr>
+          <w:highlight w:val="green"/>
+        </w:rPr>
         <w:t xml:space="preserve"> are </w:t>
       </w:r>
       <w:r>
         <w:rPr>
           <w:b/>
           <w:bCs/>
+          <w:highlight w:val="green"/>
         </w:rPr>
         <w:t>ABSOLUTELY MANDATORY</w:t>
       </w:r>
       <w:r>
+        <w:rPr>
+          <w:highlight w:val="green"/>
+        </w:rPr>
         <w:t xml:space="preserve">. </w:t>
       </w:r>
       <w:r>
+        <w:rPr>
+          <w:highlight w:val="green"/>
+        </w:rPr>
         <w:br/>
       </w:r>
       <w:r>
         <w:rPr>
           <w:b/>
           <w:bCs/>
-        </w:rPr>
-        <w:t xml:space="preserve">IMPORTANT: </w:t>
+          <w:highlight w:val="green"/>
+        </w:rPr>
+        <w:t>IMPORTANT: NOT</w:t>
+      </w:r>
+      <w:r>
+        <w:rPr>
+          <w:highlight w:val="green"/>
+        </w:rPr>
+        <w:t xml:space="preserve"> following the </w:t>
       </w:r>
       <w:r>
         <w:rPr>
           <w:b/>
           <w:bCs/>
-        </w:rPr>
-        <w:t>NOT</w:t>
-      </w:r>
-      <w:r>
-        <w:t xml:space="preserve"> following the </w:t>
+          <w:highlight w:val="green"/>
+        </w:rPr>
+        <w:t>Source Control Requirements</w:t>
+      </w:r>
+      <w:r>
+        <w:rPr>
+          <w:highlight w:val="green"/>
+        </w:rPr>
+        <w:t xml:space="preserve"> will result in your </w:t>
       </w:r>
       <w:r>
         <w:rPr>
           <w:b/>
           <w:bCs/>
-        </w:rPr>
-        <w:t>Source Control Requirements</w:t>
-      </w:r>
-      <w:r>
-        <w:t xml:space="preserve"> will result in your </w:t>
+          <w:highlight w:val="green"/>
+        </w:rPr>
+        <w:t>DIRECT DISQUALIFICATION</w:t>
+      </w:r>
+      <w:r>
+        <w:rPr>
+          <w:highlight w:val="green"/>
+        </w:rPr>
+        <w:t xml:space="preserve"> from the </w:t>
       </w:r>
       <w:r>
         <w:rPr>
           <w:b/>
           <w:bCs/>
-        </w:rPr>
-        <w:t>DIRECT</w:t>
-      </w:r>
-      <w:r>
-        <w:rPr>
-          <w:b/>
-          <w:bCs/>
-        </w:rPr>
-        <w:t xml:space="preserve"> </w:t>
-      </w:r>
-      <w:r>
-        <w:rPr>
-          <w:b/>
-          <w:bCs/>
-        </w:rPr>
-        <w:t>DISQUALIFICATION</w:t>
-      </w:r>
-      <w:r>
-        <w:t xml:space="preserve"> from the </w:t>
-      </w:r>
-      <w:r>
-        <w:rPr>
-          <w:b/>
-          <w:bCs/>
+          <w:highlight w:val="green"/>
         </w:rPr>
         <w:t>Project Defenses</w:t>
       </w:r>
       <w:r>
+        <w:rPr>
+          <w:highlight w:val="green"/>
+        </w:rPr>
         <w:t>.</w:t>
       </w:r>
     </w:p>
@@ -1897,15 +1946,7 @@
         <w:rPr>
           <w:b/>
         </w:rPr>
-        <w:t>Demons</w:t>
-      </w:r>
-      <w:bookmarkStart w:id="0" w:name="_GoBack"/>
-      <w:bookmarkEnd w:id="0"/>
-      <w:r>
-        <w:rPr>
-          <w:b/>
-        </w:rPr>
-        <w:t>trate</w:t>
+        <w:t>Demonstrate</w:t>
       </w:r>
       <w:r>
         <w:t xml:space="preserve"> how the application works </w:t>
@@ -2830,7 +2871,7 @@
             </wp:anchor>
           </w:drawing>
         </mc:Choice>
-        <mc:Fallback xmlns:w16se="http://schemas.microsoft.com/office/word/2015/wordml/symex" xmlns:w15="http://schemas.microsoft.com/office/word/2012/wordml" xmlns:cx1="http://schemas.microsoft.com/office/drawing/2015/9/8/chartex" xmlns:cx="http://schemas.microsoft.com/office/drawing/2014/chartex">
+        <mc:Fallback xmlns:cx="http://schemas.microsoft.com/office/drawing/2014/chartex" xmlns:cx1="http://schemas.microsoft.com/office/drawing/2015/9/8/chartex" xmlns:w15="http://schemas.microsoft.com/office/word/2012/wordml" xmlns:w16se="http://schemas.microsoft.com/office/word/2015/wordml/symex">
           <w:pict>
             <v:shapetype w14:anchorId="41B1E642" id="_x0000_t202" coordsize="21600,21600" o:spt="202" path="m,l,21600r21600,l21600,xe">
               <v:stroke joinstyle="miter"/>
@@ -3290,7 +3331,7 @@
                                               <a14:useLocalDpi xmlns:a14="http://schemas.microsoft.com/office/drawing/2010/main" val="0"/>
                                             </a:ext>
                                             <a:ext uri="{837473B0-CC2E-450A-ABE3-18F120FF3D39}">
-                                              <a1611:picAttrSrcUrl xmlns="" xmlns:cx2="http://schemas.microsoft.com/office/drawing/2015/10/21/chartex" xmlns:cx3="http://schemas.microsoft.com/office/drawing/2016/5/9/chartex" xmlns:cx4="http://schemas.microsoft.com/office/drawing/2016/5/10/chartex" xmlns:cx5="http://schemas.microsoft.com/office/drawing/2016/5/11/chartex" xmlns:cx6="http://schemas.microsoft.com/office/drawing/2016/5/12/chartex" xmlns:cx7="http://schemas.microsoft.com/office/drawing/2016/5/13/chartex" xmlns:cx8="http://schemas.microsoft.com/office/drawing/2016/5/14/chartex" xmlns:aink="http://schemas.microsoft.com/office/drawing/2016/ink" xmlns:am3d="http://schemas.microsoft.com/office/drawing/2017/model3d" xmlns:o="urn:schemas-microsoft-com:office:office" xmlns:v="urn:schemas-microsoft-com:vml" xmlns:w10="urn:schemas-microsoft-com:office:word" xmlns:w="http://schemas.openxmlformats.org/wordprocessingml/2006/main" xmlns:w16cid="http://schemas.microsoft.com/office/word/2016/wordml/cid" xmlns:a1611="http://schemas.microsoft.com/office/drawing/2016/11/main" xmlns:w16se="http://schemas.microsoft.com/office/word/2015/wordml/symex" xmlns:w15="http://schemas.microsoft.com/office/word/2012/wordml" xmlns:cx1="http://schemas.microsoft.com/office/drawing/2015/9/8/chartex" xmlns:cx="http://schemas.microsoft.com/office/drawing/2014/chartex" r:id="rId10"/>
+                                              <a1611:picAttrSrcUrl xmlns:cx="http://schemas.microsoft.com/office/drawing/2014/chartex" xmlns:cx1="http://schemas.microsoft.com/office/drawing/2015/9/8/chartex" xmlns:w15="http://schemas.microsoft.com/office/word/2012/wordml" xmlns:w16se="http://schemas.microsoft.com/office/word/2015/wordml/symex" xmlns:a1611="http://schemas.microsoft.com/office/drawing/2016/11/main" xmlns:w16cid="http://schemas.microsoft.com/office/word/2016/wordml/cid" xmlns:w="http://schemas.openxmlformats.org/wordprocessingml/2006/main" xmlns:w10="urn:schemas-microsoft-com:office:word" xmlns:v="urn:schemas-microsoft-com:vml" xmlns:o="urn:schemas-microsoft-com:office:office" xmlns:am3d="http://schemas.microsoft.com/office/drawing/2017/model3d" xmlns:aink="http://schemas.microsoft.com/office/drawing/2016/ink" xmlns:cx8="http://schemas.microsoft.com/office/drawing/2016/5/14/chartex" xmlns:cx7="http://schemas.microsoft.com/office/drawing/2016/5/13/chartex" xmlns:cx6="http://schemas.microsoft.com/office/drawing/2016/5/12/chartex" xmlns:cx5="http://schemas.microsoft.com/office/drawing/2016/5/11/chartex" xmlns:cx4="http://schemas.microsoft.com/office/drawing/2016/5/10/chartex" xmlns:cx3="http://schemas.microsoft.com/office/drawing/2016/5/9/chartex" xmlns:cx2="http://schemas.microsoft.com/office/drawing/2015/10/21/chartex" xmlns="" r:id="rId10"/>
                                             </a:ext>
                                           </a:extLst>
                                         </a:blip>
@@ -3630,7 +3671,7 @@
             </wp:anchor>
           </w:drawing>
         </mc:Choice>
-        <mc:Fallback xmlns:w16se="http://schemas.microsoft.com/office/word/2015/wordml/symex" xmlns:w15="http://schemas.microsoft.com/office/word/2012/wordml" xmlns:cx1="http://schemas.microsoft.com/office/drawing/2015/9/8/chartex" xmlns:cx="http://schemas.microsoft.com/office/drawing/2014/chartex">
+        <mc:Fallback xmlns:cx="http://schemas.microsoft.com/office/drawing/2014/chartex" xmlns:cx1="http://schemas.microsoft.com/office/drawing/2015/9/8/chartex" xmlns:w15="http://schemas.microsoft.com/office/word/2012/wordml" xmlns:w16se="http://schemas.microsoft.com/office/word/2015/wordml/symex">
           <w:pict>
             <v:shape w14:anchorId="2074F399" id="Text Box 16" o:spid="_x0000_s1027" type="#_x0000_t202" style="position:absolute;margin-left:109pt;margin-top:7pt;width:411.4pt;height:40.45pt;z-index:251657216;visibility:visible;mso-wrap-style:square;mso-width-percent:0;mso-height-percent:0;mso-wrap-distance-left:9pt;mso-wrap-distance-top:0;mso-wrap-distance-right:9pt;mso-wrap-distance-bottom:0;mso-position-horizontal:absolute;mso-position-horizontal-relative:text;mso-position-vertical:absolute;mso-position-vertical-relative:text;mso-width-percent:0;mso-height-percent:0;mso-width-relative:page;mso-height-relative:page;v-text-anchor:top" o:gfxdata="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" filled="f" stroked="f">
               <v:textbox inset=".5mm,1.2mm,.5mm,.5mm">
@@ -4494,7 +4535,7 @@
             </wp:anchor>
           </w:drawing>
         </mc:Choice>
-        <mc:Fallback xmlns:cx2="http://schemas.microsoft.com/office/drawing/2015/10/21/chartex" xmlns:cx3="http://schemas.microsoft.com/office/drawing/2016/5/9/chartex" xmlns:cx4="http://schemas.microsoft.com/office/drawing/2016/5/10/chartex" xmlns:cx5="http://schemas.microsoft.com/office/drawing/2016/5/11/chartex" xmlns:cx6="http://schemas.microsoft.com/office/drawing/2016/5/12/chartex" xmlns:cx7="http://schemas.microsoft.com/office/drawing/2016/5/13/chartex" xmlns:cx8="http://schemas.microsoft.com/office/drawing/2016/5/14/chartex" xmlns:aink="http://schemas.microsoft.com/office/drawing/2016/ink" xmlns:am3d="http://schemas.microsoft.com/office/drawing/2017/model3d" xmlns:w16cid="http://schemas.microsoft.com/office/word/2016/wordml/cid" xmlns:w16se="http://schemas.microsoft.com/office/word/2015/wordml/symex" xmlns:w15="http://schemas.microsoft.com/office/word/2012/wordml" xmlns:cx1="http://schemas.microsoft.com/office/drawing/2015/9/8/chartex" xmlns:cx="http://schemas.microsoft.com/office/drawing/2014/chartex">
+        <mc:Fallback xmlns:cx="http://schemas.microsoft.com/office/drawing/2014/chartex" xmlns:cx1="http://schemas.microsoft.com/office/drawing/2015/9/8/chartex" xmlns:w15="http://schemas.microsoft.com/office/word/2012/wordml" xmlns:w16se="http://schemas.microsoft.com/office/word/2015/wordml/symex" xmlns:w16cid="http://schemas.microsoft.com/office/word/2016/wordml/cid" xmlns:am3d="http://schemas.microsoft.com/office/drawing/2017/model3d" xmlns:aink="http://schemas.microsoft.com/office/drawing/2016/ink" xmlns:cx8="http://schemas.microsoft.com/office/drawing/2016/5/14/chartex" xmlns:cx7="http://schemas.microsoft.com/office/drawing/2016/5/13/chartex" xmlns:cx6="http://schemas.microsoft.com/office/drawing/2016/5/12/chartex" xmlns:cx5="http://schemas.microsoft.com/office/drawing/2016/5/11/chartex" xmlns:cx4="http://schemas.microsoft.com/office/drawing/2016/5/10/chartex" xmlns:cx3="http://schemas.microsoft.com/office/drawing/2016/5/9/chartex" xmlns:cx2="http://schemas.microsoft.com/office/drawing/2015/10/21/chartex">
           <w:pict>
             <v:line w14:anchorId="60BE7D18" id="Straight Connector 19" o:spid="_x0000_s1026" style="position:absolute;flip:y;z-index:251622400;visibility:visible;mso-wrap-style:square;mso-width-percent:0;mso-height-percent:0;mso-wrap-distance-left:9pt;mso-wrap-distance-top:0;mso-wrap-distance-right:9pt;mso-wrap-distance-bottom:0;mso-position-horizontal:absolute;mso-position-horizontal-relative:text;mso-position-vertical:absolute;mso-position-vertical-relative:text;mso-width-percent:0;mso-height-percent:0;mso-width-relative:page;mso-height-relative:page" from="-.1pt,5.2pt" to="520.7pt,5.2pt" o:gfxdata="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" strokecolor="#974706 [1609]" strokeweight="1pt">
               <v:stroke endcap="round"/>
@@ -4600,7 +4641,7 @@
                               <w:sz w:val="18"/>
                               <w:szCs w:val="18"/>
                             </w:rPr>
-                            <w:t>2</w:t>
+                            <w:t>1</w:t>
                           </w:r>
                           <w:r>
                             <w:rPr>
@@ -4725,7 +4766,7 @@
                         <w:sz w:val="18"/>
                         <w:szCs w:val="18"/>
                       </w:rPr>
-                      <w:t>2</w:t>
+                      <w:t>1</w:t>
                     </w:r>
                     <w:r>
                       <w:rPr>
@@ -11534,7 +11575,7 @@
 </file>
 
 <file path=customXml/itemProps1.xml><?xml version="1.0" encoding="utf-8"?>
-<ds:datastoreItem xmlns:ds="http://schemas.openxmlformats.org/officeDocument/2006/customXml" ds:itemID="{5FEB87C7-EDF8-4434-A3A7-494604DD2384}">
+<ds:datastoreItem xmlns:ds="http://schemas.openxmlformats.org/officeDocument/2006/customXml" ds:itemID="{C0A87E89-7E82-4B12-9A07-D3B3EAD3236A}">
   <ds:schemaRefs>
     <ds:schemaRef ds:uri="http://schemas.openxmlformats.org/officeDocument/2006/bibliography"/>
   </ds:schemaRefs>

</xml_diff>